<commit_message>
Keep table rows together #13 Closes #13.
</commit_message>
<xml_diff>
--- a/templates/standard/HTW-Confluence.docx
+++ b/templates/standard/HTW-Confluence.docx
@@ -6,6 +6,8 @@
       <w:pPr>
         <w:pStyle w:val="Titel"/>
       </w:pPr>
+      <w:bookmarkStart w:id="0" w:name="_GoBack"/>
+      <w:bookmarkEnd w:id="0"/>
       <w:r>
         <w:t>$scroll.title</w:t>
       </w:r>
@@ -127,11 +129,11 @@
       <w:pPr>
         <w:pStyle w:val="berschriftohneIndex"/>
       </w:pPr>
-      <w:bookmarkStart w:id="0" w:name="_Toc487631479"/>
+      <w:bookmarkStart w:id="1" w:name="_Toc487631479"/>
       <w:r>
         <w:t>Änderungskontrolle</w:t>
       </w:r>
-      <w:bookmarkEnd w:id="0"/>
+      <w:bookmarkEnd w:id="1"/>
     </w:p>
     <w:p>
       <w:r>
@@ -226,12 +228,7 @@
     </w:sdt>
     <w:p>
       <w:r>
-        <w:t>$scroll.c</w:t>
-      </w:r>
-      <w:bookmarkStart w:id="1" w:name="_GoBack"/>
-      <w:bookmarkEnd w:id="1"/>
-      <w:r>
-        <w:t>ontent</w:t>
+        <w:t>$scroll.content</w:t>
       </w:r>
     </w:p>
     <w:sectPr>
@@ -5216,7 +5213,11 @@
     <w:name w:val="Scroll Table Normal"/>
     <w:basedOn w:val="TabelleHTWChur"/>
     <w:uiPriority w:val="99"/>
-    <w:rsid w:val="00862AB0"/>
+    <w:rsid w:val="003A5B3C"/>
+    <w:pPr>
+      <w:keepNext/>
+      <w:keepLines/>
+    </w:pPr>
     <w:tblPr/>
     <w:tblStylePr w:type="firstRow">
       <w:rPr>
@@ -5444,6 +5445,7 @@
     <w:rsidRoot w:val="001A73D6"/>
     <w:rsid w:val="001A73D6"/>
     <w:rsid w:val="003F4C86"/>
+    <w:rsid w:val="006952DA"/>
     <w:rsid w:val="008F41A8"/>
     <w:rsid w:val="009655BE"/>
   </w:rsids>
@@ -6285,7 +6287,7 @@
 </file>
 
 <file path=customXml/itemProps3.xml><?xml version="1.0" encoding="utf-8"?>
-<ds:datastoreItem xmlns:ds="http://schemas.openxmlformats.org/officeDocument/2006/customXml" ds:itemID="{F3162DFE-5962-431D-AE76-B1A8B4DE5F04}">
+<ds:datastoreItem xmlns:ds="http://schemas.openxmlformats.org/officeDocument/2006/customXml" ds:itemID="{76718768-2EC8-4BC6-BF47-04EE31DF874A}">
   <ds:schemaRefs>
     <ds:schemaRef ds:uri="http://schemas.openxmlformats.org/officeDocument/2006/bibliography"/>
   </ds:schemaRefs>

</xml_diff>

<commit_message>
Additional table formats #12 Closes #12
</commit_message>
<xml_diff>
--- a/templates/standard/HTW-Confluence.docx
+++ b/templates/standard/HTW-Confluence.docx
@@ -5318,6 +5318,72 @@
       <w:shd w:val="clear" w:color="auto" w:fill="F0E8DA" w:themeFill="accent5"/>
     </w:tcPr>
   </w:style>
+  <w:style w:type="table" w:customStyle="1" w:styleId="nobands">
+    <w:name w:val="no bands"/>
+    <w:basedOn w:val="ScrollTableNormal"/>
+    <w:uiPriority w:val="99"/>
+    <w:rsid w:val="00C25836"/>
+    <w:tblPr/>
+    <w:tblStylePr w:type="firstRow">
+      <w:rPr>
+        <w:rFonts w:ascii="Roboto Medium" w:hAnsi="Roboto Medium"/>
+      </w:rPr>
+      <w:tblPr/>
+      <w:tcPr>
+        <w:tcBorders>
+          <w:bottom w:val="single" w:sz="4" w:space="0" w:color="auto"/>
+        </w:tcBorders>
+        <w:shd w:val="clear" w:color="auto" w:fill="F0E8DA" w:themeFill="accent5"/>
+      </w:tcPr>
+    </w:tblStylePr>
+    <w:tblStylePr w:type="lastRow">
+      <w:rPr>
+        <w:rFonts w:ascii="Roboto Medium" w:hAnsi="Roboto Medium"/>
+      </w:rPr>
+      <w:tblPr/>
+      <w:tcPr>
+        <w:tcBorders>
+          <w:top w:val="single" w:sz="4" w:space="0" w:color="auto"/>
+        </w:tcBorders>
+      </w:tcPr>
+    </w:tblStylePr>
+    <w:tblStylePr w:type="firstCol">
+      <w:rPr>
+        <w:rFonts w:ascii="Roboto Medium" w:hAnsi="Roboto Medium"/>
+      </w:rPr>
+      <w:tblPr/>
+      <w:tcPr>
+        <w:shd w:val="clear" w:color="auto" w:fill="F0E8D9" w:themeFill="accent2" w:themeFillTint="33"/>
+      </w:tcPr>
+    </w:tblStylePr>
+    <w:tblStylePr w:type="lastCol">
+      <w:rPr>
+        <w:rFonts w:ascii="Roboto Medium" w:hAnsi="Roboto Medium"/>
+      </w:rPr>
+    </w:tblStylePr>
+    <w:tblStylePr w:type="band1Vert">
+      <w:pPr>
+        <w:wordWrap/>
+      </w:pPr>
+      <w:rPr>
+        <w:rFonts w:ascii="Roboto Light" w:hAnsi="Roboto Light"/>
+        <w:color w:val="000000" w:themeColor="text1"/>
+        <w:sz w:val="20"/>
+      </w:rPr>
+    </w:tblStylePr>
+    <w:tblStylePr w:type="band2Horz">
+      <w:rPr>
+        <w:rFonts w:ascii="Roboto Light" w:hAnsi="Roboto Light"/>
+        <w:b w:val="0"/>
+        <w:color w:val="000000" w:themeColor="text1"/>
+        <w:sz w:val="20"/>
+      </w:rPr>
+      <w:tblPr/>
+      <w:tcPr>
+        <w:shd w:val="clear" w:color="auto" w:fill="FFFFFF" w:themeFill="background1"/>
+      </w:tcPr>
+    </w:tblStylePr>
+  </w:style>
 </w:styles>
 </file>
 
@@ -5448,6 +5514,7 @@
     <w:rsid w:val="006952DA"/>
     <w:rsid w:val="008F41A8"/>
     <w:rsid w:val="009655BE"/>
+    <w:rsid w:val="00F16985"/>
   </w:rsids>
   <m:mathPr>
     <m:mathFont m:val="Cambria Math"/>
@@ -6287,7 +6354,7 @@
 </file>
 
 <file path=customXml/itemProps3.xml><?xml version="1.0" encoding="utf-8"?>
-<ds:datastoreItem xmlns:ds="http://schemas.openxmlformats.org/officeDocument/2006/customXml" ds:itemID="{76718768-2EC8-4BC6-BF47-04EE31DF874A}">
+<ds:datastoreItem xmlns:ds="http://schemas.openxmlformats.org/officeDocument/2006/customXml" ds:itemID="{A31391CB-E78A-4505-B795-B5CC5E2AEA53}">
   <ds:schemaRefs>
     <ds:schemaRef ds:uri="http://schemas.openxmlformats.org/officeDocument/2006/bibliography"/>
   </ds:schemaRefs>

</xml_diff>

<commit_message>
Add section for the identification properties #11 Closes #11
</commit_message>
<xml_diff>
--- a/templates/standard/HTW-Confluence.docx
+++ b/templates/standard/HTW-Confluence.docx
@@ -6,11 +6,26 @@
       <w:pPr>
         <w:pStyle w:val="Titel"/>
       </w:pPr>
-      <w:bookmarkStart w:id="0" w:name="_GoBack"/>
-      <w:bookmarkEnd w:id="0"/>
       <w:r>
         <w:t>$scroll.title</w:t>
       </w:r>
+    </w:p>
+    <w:p>
+      <w:pPr>
+        <w:pStyle w:val="Inhaltssteuerelementeabsatz"/>
+        <w:sectPr>
+          <w:headerReference w:type="even" r:id="rId10"/>
+          <w:headerReference w:type="default" r:id="rId11"/>
+          <w:footerReference w:type="even" r:id="rId12"/>
+          <w:footerReference w:type="default" r:id="rId13"/>
+          <w:headerReference w:type="first" r:id="rId14"/>
+          <w:footerReference w:type="first" r:id="rId15"/>
+          <w:pgSz w:w="11906" w:h="16838" w:code="9"/>
+          <w:pgMar w:top="1701" w:right="1134" w:bottom="1134" w:left="1134" w:header="851" w:footer="425" w:gutter="567"/>
+          <w:cols w:space="720"/>
+          <w:docGrid w:linePitch="299"/>
+        </w:sectPr>
+      </w:pPr>
     </w:p>
     <w:p>
       <w:pPr>
@@ -128,12 +143,26 @@
     <w:p>
       <w:pPr>
         <w:pStyle w:val="berschriftohneIndex"/>
-      </w:pPr>
-      <w:bookmarkStart w:id="1" w:name="_Toc487631479"/>
+        <w:sectPr>
+          <w:type w:val="continuous"/>
+          <w:pgSz w:w="11906" w:h="16838" w:code="9"/>
+          <w:pgMar w:top="1701" w:right="1134" w:bottom="1134" w:left="1134" w:header="851" w:footer="425" w:gutter="567"/>
+          <w:cols w:space="720"/>
+          <w:docGrid w:linePitch="299"/>
+        </w:sectPr>
+      </w:pPr>
+      <w:bookmarkStart w:id="0" w:name="_Toc487631479"/>
+    </w:p>
+    <w:p>
+      <w:pPr>
+        <w:pStyle w:val="berschriftohneIndex"/>
+      </w:pPr>
+      <w:bookmarkStart w:id="1" w:name="_GoBack"/>
+      <w:bookmarkEnd w:id="1"/>
       <w:r>
         <w:t>Änderungskontrolle</w:t>
       </w:r>
-      <w:bookmarkEnd w:id="1"/>
+      <w:bookmarkEnd w:id="0"/>
     </w:p>
     <w:p>
       <w:r>
@@ -157,12 +186,7 @@
           <w:tab w:val="left" w:pos="1332"/>
         </w:tabs>
         <w:sectPr>
-          <w:headerReference w:type="even" r:id="rId10"/>
-          <w:headerReference w:type="default" r:id="rId11"/>
-          <w:footerReference w:type="even" r:id="rId12"/>
-          <w:footerReference w:type="default" r:id="rId13"/>
-          <w:headerReference w:type="first" r:id="rId14"/>
-          <w:footerReference w:type="first" r:id="rId15"/>
+          <w:type w:val="continuous"/>
           <w:pgSz w:w="11906" w:h="16838" w:code="9"/>
           <w:pgMar w:top="1701" w:right="1134" w:bottom="1134" w:left="1134" w:header="851" w:footer="425" w:gutter="567"/>
           <w:cols w:space="720"/>
@@ -1364,7 +1388,7 @@
                                       </pic:cNvPicPr>
                                     </pic:nvPicPr>
                                     <pic:blipFill>
-                                      <a:blip r:embed="rId1">
+                                      <a:blip r:embed="rId2">
                                         <a:extLst>
                                           <a:ext uri="{28A0092B-C50C-407E-A947-70E740481C1C}">
                                             <a14:useLocalDpi xmlns:a14="http://schemas.microsoft.com/office/drawing/2010/main" val="0"/>
@@ -1678,7 +1702,7 @@
                                       </pic:cNvPicPr>
                                     </pic:nvPicPr>
                                     <pic:blipFill>
-                                      <a:blip r:embed="rId1">
+                                      <a:blip r:embed="rId2">
                                         <a:extLst>
                                           <a:ext uri="{28A0092B-C50C-407E-A947-70E740481C1C}">
                                             <a14:useLocalDpi xmlns:a14="http://schemas.microsoft.com/office/drawing/2010/main" val="0"/>
@@ -5511,6 +5535,7 @@
     <w:rsidRoot w:val="001A73D6"/>
     <w:rsid w:val="001A73D6"/>
     <w:rsid w:val="003F4C86"/>
+    <w:rsid w:val="00441DEC"/>
     <w:rsid w:val="006952DA"/>
     <w:rsid w:val="008F41A8"/>
     <w:rsid w:val="009655BE"/>
@@ -6354,7 +6379,7 @@
 </file>
 
 <file path=customXml/itemProps3.xml><?xml version="1.0" encoding="utf-8"?>
-<ds:datastoreItem xmlns:ds="http://schemas.openxmlformats.org/officeDocument/2006/customXml" ds:itemID="{A31391CB-E78A-4505-B795-B5CC5E2AEA53}">
+<ds:datastoreItem xmlns:ds="http://schemas.openxmlformats.org/officeDocument/2006/customXml" ds:itemID="{EFE0F575-824D-4056-AB5C-2C12C36EE111}">
   <ds:schemaRefs>
     <ds:schemaRef ds:uri="http://schemas.openxmlformats.org/officeDocument/2006/bibliography"/>
   </ds:schemaRefs>

</xml_diff>

<commit_message>
Replace bold with Roboto Medium #9
</commit_message>
<xml_diff>
--- a/templates/standard/HTW-Confluence.docx
+++ b/templates/standard/HTW-Confluence.docx
@@ -6,6 +6,8 @@
       <w:pPr>
         <w:pStyle w:val="Titel"/>
       </w:pPr>
+      <w:bookmarkStart w:id="0" w:name="_GoBack"/>
+      <w:bookmarkEnd w:id="0"/>
       <w:r>
         <w:t>$scroll.title</w:t>
       </w:r>
@@ -151,18 +153,16 @@
           <w:docGrid w:linePitch="299"/>
         </w:sectPr>
       </w:pPr>
-      <w:bookmarkStart w:id="0" w:name="_Toc487631479"/>
+      <w:bookmarkStart w:id="1" w:name="_Toc487631479"/>
     </w:p>
     <w:p>
       <w:pPr>
         <w:pStyle w:val="berschriftohneIndex"/>
       </w:pPr>
-      <w:bookmarkStart w:id="1" w:name="_GoBack"/>
-      <w:bookmarkEnd w:id="1"/>
       <w:r>
         <w:t>Änderungskontrolle</w:t>
       </w:r>
-      <w:bookmarkEnd w:id="0"/>
+      <w:bookmarkEnd w:id="1"/>
     </w:p>
     <w:p>
       <w:r>
@@ -1388,7 +1388,7 @@
                                       </pic:cNvPicPr>
                                     </pic:nvPicPr>
                                     <pic:blipFill>
-                                      <a:blip r:embed="rId2">
+                                      <a:blip r:embed="rId1">
                                         <a:extLst>
                                           <a:ext uri="{28A0092B-C50C-407E-A947-70E740481C1C}">
                                             <a14:useLocalDpi xmlns:a14="http://schemas.microsoft.com/office/drawing/2010/main" val="0"/>
@@ -1702,7 +1702,7 @@
                                       </pic:cNvPicPr>
                                     </pic:nvPicPr>
                                     <pic:blipFill>
-                                      <a:blip r:embed="rId2">
+                                      <a:blip r:embed="rId1">
                                         <a:extLst>
                                           <a:ext uri="{28A0092B-C50C-407E-A947-70E740481C1C}">
                                             <a14:useLocalDpi xmlns:a14="http://schemas.microsoft.com/office/drawing/2010/main" val="0"/>
@@ -1971,7 +1971,7 @@
   <w:abstractNum w:abstractNumId="0" w15:restartNumberingAfterBreak="0">
     <w:nsid w:val="FFFFFF7C"/>
     <w:multiLevelType w:val="singleLevel"/>
-    <w:tmpl w:val="90CEA784"/>
+    <w:tmpl w:val="8EB41C16"/>
     <w:lvl w:ilvl="0">
       <w:start w:val="1"/>
       <w:numFmt w:val="decimal"/>
@@ -1988,7 +1988,7 @@
   <w:abstractNum w:abstractNumId="1" w15:restartNumberingAfterBreak="0">
     <w:nsid w:val="FFFFFF7D"/>
     <w:multiLevelType w:val="singleLevel"/>
-    <w:tmpl w:val="1A187EF2"/>
+    <w:tmpl w:val="C1380A7C"/>
     <w:lvl w:ilvl="0">
       <w:start w:val="1"/>
       <w:numFmt w:val="decimal"/>
@@ -2041,7 +2041,7 @@
   <w:abstractNum w:abstractNumId="4" w15:restartNumberingAfterBreak="0">
     <w:nsid w:val="FFFFFF80"/>
     <w:multiLevelType w:val="singleLevel"/>
-    <w:tmpl w:val="81425FF2"/>
+    <w:tmpl w:val="A1828744"/>
     <w:lvl w:ilvl="0">
       <w:start w:val="1"/>
       <w:numFmt w:val="bullet"/>
@@ -2061,7 +2061,7 @@
   <w:abstractNum w:abstractNumId="5" w15:restartNumberingAfterBreak="0">
     <w:nsid w:val="FFFFFF81"/>
     <w:multiLevelType w:val="singleLevel"/>
-    <w:tmpl w:val="42C28FF8"/>
+    <w:tmpl w:val="FC6EB5F2"/>
     <w:lvl w:ilvl="0">
       <w:start w:val="1"/>
       <w:numFmt w:val="bullet"/>
@@ -5408,6 +5408,18 @@
       </w:tcPr>
     </w:tblStylePr>
   </w:style>
+  <w:style w:type="character" w:styleId="IntensiveHervorhebung">
+    <w:name w:val="Intense Emphasis"/>
+    <w:basedOn w:val="Absatz-Standardschriftart"/>
+    <w:uiPriority w:val="21"/>
+    <w:rsid w:val="00764206"/>
+    <w:rPr>
+      <w:rFonts w:ascii="Roboto Medium" w:hAnsi="Roboto Medium"/>
+      <w:i w:val="0"/>
+      <w:iCs/>
+      <w:color w:val="auto"/>
+    </w:rPr>
+  </w:style>
 </w:styles>
 </file>
 
@@ -5534,6 +5546,7 @@
   <w:rsids>
     <w:rsidRoot w:val="001A73D6"/>
     <w:rsid w:val="001A73D6"/>
+    <w:rsid w:val="002242C9"/>
     <w:rsid w:val="003F4C86"/>
     <w:rsid w:val="00441DEC"/>
     <w:rsid w:val="006952DA"/>
@@ -6379,7 +6392,7 @@
 </file>
 
 <file path=customXml/itemProps3.xml><?xml version="1.0" encoding="utf-8"?>
-<ds:datastoreItem xmlns:ds="http://schemas.openxmlformats.org/officeDocument/2006/customXml" ds:itemID="{EFE0F575-824D-4056-AB5C-2C12C36EE111}">
+<ds:datastoreItem xmlns:ds="http://schemas.openxmlformats.org/officeDocument/2006/customXml" ds:itemID="{9BB9A057-F99F-4003-A177-6C6D166AE7A5}">
   <ds:schemaRefs>
     <ds:schemaRef ds:uri="http://schemas.openxmlformats.org/officeDocument/2006/bibliography"/>
   </ds:schemaRefs>

</xml_diff>

<commit_message>
No background color additional table format #22
</commit_message>
<xml_diff>
--- a/templates/standard/HTW-Confluence.docx
+++ b/templates/standard/HTW-Confluence.docx
@@ -5420,6 +5420,76 @@
       <w:color w:val="auto"/>
     </w:rPr>
   </w:style>
+  <w:style w:type="table" w:customStyle="1" w:styleId="nobackground">
+    <w:name w:val="no background"/>
+    <w:basedOn w:val="ScrollTableNormal"/>
+    <w:uiPriority w:val="99"/>
+    <w:rsid w:val="003D1A0B"/>
+    <w:tblPr/>
+    <w:tblStylePr w:type="firstRow">
+      <w:rPr>
+        <w:rFonts w:ascii="Roboto Medium" w:hAnsi="Roboto Medium"/>
+      </w:rPr>
+      <w:tblPr/>
+      <w:tcPr>
+        <w:tcBorders>
+          <w:top w:val="nil"/>
+          <w:left w:val="nil"/>
+          <w:bottom w:val="single" w:sz="4" w:space="0" w:color="000000" w:themeColor="text1"/>
+          <w:right w:val="nil"/>
+          <w:insideH w:val="nil"/>
+          <w:insideV w:val="nil"/>
+        </w:tcBorders>
+        <w:shd w:val="clear" w:color="auto" w:fill="F0E8DA" w:themeFill="accent5"/>
+      </w:tcPr>
+    </w:tblStylePr>
+    <w:tblStylePr w:type="lastRow">
+      <w:rPr>
+        <w:rFonts w:ascii="Roboto Medium" w:hAnsi="Roboto Medium"/>
+      </w:rPr>
+      <w:tblPr/>
+      <w:tcPr>
+        <w:tcBorders>
+          <w:top w:val="single" w:sz="4" w:space="0" w:color="auto"/>
+        </w:tcBorders>
+      </w:tcPr>
+    </w:tblStylePr>
+    <w:tblStylePr w:type="firstCol">
+      <w:rPr>
+        <w:rFonts w:ascii="Roboto Medium" w:hAnsi="Roboto Medium"/>
+      </w:rPr>
+      <w:tblPr/>
+      <w:tcPr>
+        <w:shd w:val="clear" w:color="auto" w:fill="F0E8D9" w:themeFill="accent2" w:themeFillTint="33"/>
+      </w:tcPr>
+    </w:tblStylePr>
+    <w:tblStylePr w:type="lastCol">
+      <w:rPr>
+        <w:rFonts w:ascii="Roboto Medium" w:hAnsi="Roboto Medium"/>
+      </w:rPr>
+    </w:tblStylePr>
+    <w:tblStylePr w:type="band1Vert">
+      <w:pPr>
+        <w:wordWrap/>
+      </w:pPr>
+      <w:rPr>
+        <w:rFonts w:ascii="Roboto Light" w:hAnsi="Roboto Light"/>
+        <w:color w:val="000000" w:themeColor="text1"/>
+        <w:sz w:val="20"/>
+      </w:rPr>
+    </w:tblStylePr>
+    <w:tblStylePr w:type="band2Horz">
+      <w:rPr>
+        <w:rFonts w:ascii="Roboto Light" w:hAnsi="Roboto Light"/>
+        <w:color w:val="000000" w:themeColor="text1"/>
+        <w:sz w:val="20"/>
+      </w:rPr>
+      <w:tblPr/>
+      <w:tcPr>
+        <w:shd w:val="clear" w:color="auto" w:fill="F2F2F2" w:themeFill="background1" w:themeFillShade="F2"/>
+      </w:tcPr>
+    </w:tblStylePr>
+  </w:style>
 </w:styles>
 </file>
 
@@ -5545,6 +5615,7 @@
   </w:compat>
   <w:rsids>
     <w:rsidRoot w:val="001A73D6"/>
+    <w:rsid w:val="000D6752"/>
     <w:rsid w:val="001A73D6"/>
     <w:rsid w:val="002242C9"/>
     <w:rsid w:val="003F4C86"/>
@@ -6392,7 +6463,7 @@
 </file>
 
 <file path=customXml/itemProps3.xml><?xml version="1.0" encoding="utf-8"?>
-<ds:datastoreItem xmlns:ds="http://schemas.openxmlformats.org/officeDocument/2006/customXml" ds:itemID="{9BB9A057-F99F-4003-A177-6C6D166AE7A5}">
+<ds:datastoreItem xmlns:ds="http://schemas.openxmlformats.org/officeDocument/2006/customXml" ds:itemID="{334D5F65-1A14-4815-9B40-E415FC2AD04A}">
   <ds:schemaRefs>
     <ds:schemaRef ds:uri="http://schemas.openxmlformats.org/officeDocument/2006/bibliography"/>
   </ds:schemaRefs>

</xml_diff>